<commit_message>
ccommitted by masachi : version demo. add activity jump to others and register through server. Rename the widget name in xml(although rename half of these).
</commit_message>
<xml_diff>
--- a/命名规范 2.docx
+++ b/命名规范 2.docx
@@ -548,7 +548,6 @@
     <w:p>
       <w:pPr>
         <w:rPr>
-          <w:rFonts w:hint="eastAsia"/>
           <w:sz w:val="28"/>
           <w:szCs w:val="28"/>
         </w:rPr>
@@ -980,7 +979,20 @@
           <w:rFonts w:hint="eastAsia"/>
           <w:sz w:val="24"/>
         </w:rPr>
-        <w:t>在控件绑定的时候butterknife自动识别的</w:t>
+        <w:t>在控件绑定的时候</w:t>
+      </w:r>
+      <w:r>
+        <w:rPr>
+          <w:sz w:val="24"/>
+        </w:rPr>
+        <w:t>Xutils</w:t>
+      </w:r>
+      <w:r>
+        <w:rPr>
+          <w:rFonts w:hint="eastAsia"/>
+          <w:sz w:val="24"/>
+        </w:rPr>
+        <w:t>自动识别的</w:t>
       </w:r>
       <w:r>
         <w:rPr>
@@ -994,28 +1006,22 @@
           <w:rFonts w:hint="eastAsia"/>
           <w:sz w:val="24"/>
         </w:rPr>
-        <w:t>该控件的功能+</w:t>
-      </w:r>
-      <w:r>
-        <w:rPr>
-          <w:rFonts w:hint="eastAsia"/>
-          <w:sz w:val="24"/>
-        </w:rPr>
-        <w:t>下划线+</w:t>
-      </w:r>
-      <w:r>
-        <w:rPr>
-          <w:rFonts w:hint="eastAsia"/>
-          <w:sz w:val="24"/>
-        </w:rPr>
-        <w:t>控件缩写</w:t>
+        <w:t>控件缩写+下划线+</w:t>
+      </w:r>
+      <w:bookmarkStart w:id="2" w:name="_GoBack"/>
+      <w:bookmarkEnd w:id="2"/>
+      <w:r>
+        <w:rPr>
+          <w:rFonts w:hint="eastAsia"/>
+          <w:sz w:val="24"/>
+        </w:rPr>
+        <w:t>该控件的功能</w:t>
       </w:r>
     </w:p>
     <w:p>
       <w:pPr>
         <w:ind w:firstLine="420"/>
         <w:rPr>
-          <w:rFonts w:hint="eastAsia"/>
           <w:sz w:val="24"/>
         </w:rPr>
       </w:pPr>
@@ -1139,11 +1145,6 @@
       </w:r>
     </w:p>
     <w:p>
-      <w:pPr>
-        <w:rPr>
-          <w:rFonts w:hint="eastAsia"/>
-        </w:rPr>
-      </w:pPr>
       <w:r>
         <w:rPr>
           <w:noProof/>
@@ -1219,7 +1220,6 @@
     <w:p>
       <w:pPr>
         <w:rPr>
-          <w:rFonts w:hint="eastAsia"/>
           <w:sz w:val="24"/>
         </w:rPr>
       </w:pPr>
@@ -1280,7 +1280,6 @@
     <w:p>
       <w:pPr>
         <w:rPr>
-          <w:rFonts w:hint="eastAsia"/>
           <w:sz w:val="24"/>
         </w:rPr>
       </w:pPr>
@@ -1470,8 +1469,6 @@
         </w:rPr>
         <w:t>删除，并以test开头命名，使用之后删除。</w:t>
       </w:r>
-      <w:bookmarkStart w:id="2" w:name="_GoBack"/>
-      <w:bookmarkEnd w:id="2"/>
     </w:p>
     <w:p>
       <w:pPr>
@@ -1482,7 +1479,6 @@
         </w:numPr>
         <w:ind w:firstLineChars="0"/>
         <w:rPr>
-          <w:rFonts w:hint="eastAsia"/>
           <w:sz w:val="24"/>
         </w:rPr>
       </w:pPr>
@@ -1575,7 +1571,6 @@
       <w:pPr>
         <w:ind w:left="420"/>
         <w:rPr>
-          <w:rFonts w:hint="eastAsia"/>
           <w:sz w:val="24"/>
         </w:rPr>
       </w:pPr>

</xml_diff>